<commit_message>
txt file works on mac as well
push commit
</commit_message>
<xml_diff>
--- a/report.docx
+++ b/report.docx
@@ -60,7 +60,7 @@
           </w:tcPr>
           <w:p>
             <w:r>
-              <w:t xml:space="preserve">PUMP:RISK:10 </w:t>
+              <w:t xml:space="preserve">PUMP;RISK;10; </w:t>
             </w:r>
           </w:p>
         </w:tc>
@@ -82,7 +82,7 @@
           </w:tcPr>
           <w:p>
             <w:r>
-              <w:t xml:space="preserve">PUMP:RISK:20 </w:t>
+              <w:t xml:space="preserve">PUMP;RISK;20; </w:t>
             </w:r>
           </w:p>
         </w:tc>
@@ -104,7 +104,7 @@
           </w:tcPr>
           <w:p>
             <w:r>
-              <w:t xml:space="preserve">PUMP:RISK:30 </w:t>
+              <w:t xml:space="preserve">PUMP;RISK;30; </w:t>
             </w:r>
           </w:p>
         </w:tc>
@@ -126,7 +126,7 @@
           </w:tcPr>
           <w:p>
             <w:r>
-              <w:t xml:space="preserve">PUMP:RISK:40 </w:t>
+              <w:t xml:space="preserve">PUMP;RISK;40; </w:t>
             </w:r>
           </w:p>
         </w:tc>
@@ -148,7 +148,7 @@
           </w:tcPr>
           <w:p>
             <w:r>
-              <w:t xml:space="preserve">PUMP:RISK:50 </w:t>
+              <w:t xml:space="preserve">PUMP;RISK;50; </w:t>
             </w:r>
           </w:p>
         </w:tc>
@@ -159,6 +159,816 @@
           <w:p>
             <w:r>
               <w:t xml:space="preserve"> </w:t>
+            </w:r>
+          </w:p>
+        </w:tc>
+      </w:tr>
+      <w:tr>
+        <w:tc>
+          <w:tcPr>
+            <w:tcW w:type="dxa" w:w="4320"/>
+          </w:tcPr>
+          <w:p>
+            <w:r>
+              <w:t>PUMP;RISK;60:</w:t>
+            </w:r>
+          </w:p>
+        </w:tc>
+        <w:tc>
+          <w:tcPr>
+            <w:tcW w:type="dxa" w:w="4320"/>
+          </w:tcPr>
+          <w:p>
+            <w:r>
+              <w:t xml:space="preserve"> </w:t>
+            </w:r>
+          </w:p>
+        </w:tc>
+      </w:tr>
+      <w:tr>
+        <w:tc>
+          <w:tcPr>
+            <w:tcW w:type="dxa" w:w="4320"/>
+          </w:tcPr>
+          <w:p>
+            <w:r>
+              <w:t>PUMP;RISK;70:</w:t>
+            </w:r>
+          </w:p>
+        </w:tc>
+        <w:tc>
+          <w:tcPr>
+            <w:tcW w:type="dxa" w:w="4320"/>
+          </w:tcPr>
+          <w:p>
+            <w:r>
+              <w:t xml:space="preserve"> </w:t>
+            </w:r>
+          </w:p>
+        </w:tc>
+      </w:tr>
+      <w:tr>
+        <w:tc>
+          <w:tcPr>
+            <w:tcW w:type="dxa" w:w="4320"/>
+          </w:tcPr>
+          <w:p>
+            <w:r>
+              <w:t>PUMP;RISK;80:</w:t>
+            </w:r>
+          </w:p>
+        </w:tc>
+        <w:tc>
+          <w:tcPr>
+            <w:tcW w:type="dxa" w:w="4320"/>
+          </w:tcPr>
+          <w:p>
+            <w:r>
+              <w:t xml:space="preserve"> </w:t>
+            </w:r>
+          </w:p>
+        </w:tc>
+      </w:tr>
+      <w:tr>
+        <w:tc>
+          <w:tcPr>
+            <w:tcW w:type="dxa" w:w="4320"/>
+          </w:tcPr>
+          <w:p>
+            <w:r>
+              <w:t>PUMP;RISK;90:</w:t>
+            </w:r>
+          </w:p>
+        </w:tc>
+        <w:tc>
+          <w:tcPr>
+            <w:tcW w:type="dxa" w:w="4320"/>
+          </w:tcPr>
+          <w:p>
+            <w:r>
+              <w:t xml:space="preserve"> </w:t>
+            </w:r>
+          </w:p>
+        </w:tc>
+      </w:tr>
+      <w:tr>
+        <w:tc>
+          <w:tcPr>
+            <w:tcW w:type="dxa" w:w="4320"/>
+          </w:tcPr>
+          <w:p>
+            <w:r>
+              <w:t>PUMP;RISK;100:</w:t>
+            </w:r>
+          </w:p>
+        </w:tc>
+        <w:tc>
+          <w:tcPr>
+            <w:tcW w:type="dxa" w:w="4320"/>
+          </w:tcPr>
+          <w:p>
+            <w:r>
+              <w:t xml:space="preserve"> </w:t>
+            </w:r>
+          </w:p>
+        </w:tc>
+      </w:tr>
+    </w:tbl>
+    <w:p>
+      <w:r>
+        <w:rPr>
+          <w:b/>
+        </w:rPr>
+        <w:br/>
+        <w:t>Document Name: SDS_New_pump_x04</w:t>
+        <w:br/>
+      </w:r>
+    </w:p>
+    <w:tbl>
+      <w:tblPr>
+        <w:tblStyle w:val="ColorfulList"/>
+        <w:tblW w:type="auto" w:w="0"/>
+        <w:tblLook w:firstColumn="1" w:firstRow="1" w:lastColumn="0" w:lastRow="0" w:noHBand="0" w:noVBand="1" w:val="04A0"/>
+      </w:tblPr>
+      <w:tblGrid>
+        <w:gridCol w:w="4320"/>
+        <w:gridCol w:w="4320"/>
+      </w:tblGrid>
+      <w:tr>
+        <w:tc>
+          <w:tcPr>
+            <w:tcW w:type="dxa" w:w="4320"/>
+          </w:tcPr>
+          <w:p>
+            <w:r>
+              <w:t>Front Tag</w:t>
+            </w:r>
+          </w:p>
+        </w:tc>
+        <w:tc>
+          <w:tcPr>
+            <w:tcW w:type="dxa" w:w="4320"/>
+          </w:tcPr>
+          <w:p>
+            <w:r>
+              <w:t>Back Tag/tags</w:t>
+            </w:r>
+          </w:p>
+        </w:tc>
+      </w:tr>
+      <w:tr>
+        <w:tc>
+          <w:tcPr>
+            <w:tcW w:type="dxa" w:w="4320"/>
+          </w:tcPr>
+          <w:p>
+            <w:r>
+              <w:t xml:space="preserve">PUM;SDS;10 </w:t>
+            </w:r>
+          </w:p>
+        </w:tc>
+        <w:tc>
+          <w:tcPr>
+            <w:tcW w:type="dxa" w:w="4320"/>
+          </w:tcPr>
+          <w:p>
+            <w:r>
+              <w:t>[BLUS;SRS;1] [BOLUS;SRS;2] [BOLUS;SRS;5] [BOLUS;SRS;6] [BOLUS;SRS;8] [BOLS;SRS;12] [ACE;SRS;1] [ACE;SRS;5] [ACE;SRS;6]</w:t>
+            </w:r>
+          </w:p>
+        </w:tc>
+      </w:tr>
+      <w:tr>
+        <w:tc>
+          <w:tcPr>
+            <w:tcW w:type="dxa" w:w="4320"/>
+          </w:tcPr>
+          <w:p>
+            <w:r>
+              <w:t xml:space="preserve">PUMP;SS;20 </w:t>
+            </w:r>
+          </w:p>
+        </w:tc>
+        <w:tc>
+          <w:tcPr>
+            <w:tcW w:type="dxa" w:w="4320"/>
+          </w:tcPr>
+          <w:p>
+            <w:r>
+              <w:t>[ACE;SRS;2]</w:t>
+            </w:r>
+          </w:p>
+        </w:tc>
+      </w:tr>
+      <w:tr>
+        <w:tc>
+          <w:tcPr>
+            <w:tcW w:type="dxa" w:w="4320"/>
+          </w:tcPr>
+          <w:p>
+            <w:r>
+              <w:t xml:space="preserve">PUMP;SDS;30 </w:t>
+            </w:r>
+          </w:p>
+        </w:tc>
+        <w:tc>
+          <w:tcPr>
+            <w:tcW w:type="dxa" w:w="4320"/>
+          </w:tcPr>
+          <w:p>
+            <w:r>
+              <w:t>[AID;SRS;1] [AID;SRS;2] [AID;SRS;10] [AID;SRS;12] [AID;SRS;20]</w:t>
+            </w:r>
+          </w:p>
+        </w:tc>
+      </w:tr>
+      <w:tr>
+        <w:tc>
+          <w:tcPr>
+            <w:tcW w:type="dxa" w:w="4320"/>
+          </w:tcPr>
+          <w:p>
+            <w:r>
+              <w:t xml:space="preserve">PUMP;SDS;40 </w:t>
+            </w:r>
+          </w:p>
+        </w:tc>
+        <w:tc>
+          <w:tcPr>
+            <w:tcW w:type="dxa" w:w="4320"/>
+          </w:tcPr>
+          <w:p>
+            <w:r>
+              <w:t>[AE;SRS;110] [ACE;SRS;120]</w:t>
+            </w:r>
+          </w:p>
+        </w:tc>
+      </w:tr>
+      <w:tr>
+        <w:tc>
+          <w:tcPr>
+            <w:tcW w:type="dxa" w:w="4320"/>
+          </w:tcPr>
+          <w:p>
+            <w:r>
+              <w:t xml:space="preserve">UMP;SDS;50 </w:t>
+            </w:r>
+          </w:p>
+        </w:tc>
+        <w:tc>
+          <w:tcPr>
+            <w:tcW w:type="dxa" w:w="4320"/>
+          </w:tcPr>
+          <w:p>
+            <w:r>
+              <w:t>[ACE;SRS;110]</w:t>
+            </w:r>
+          </w:p>
+        </w:tc>
+      </w:tr>
+      <w:tr>
+        <w:tc>
+          <w:tcPr>
+            <w:tcW w:type="dxa" w:w="4320"/>
+          </w:tcPr>
+          <w:p>
+            <w:r>
+              <w:t xml:space="preserve">PUP;SDS;60 </w:t>
+            </w:r>
+          </w:p>
+        </w:tc>
+        <w:tc>
+          <w:tcPr>
+            <w:tcW w:type="dxa" w:w="4320"/>
+          </w:tcPr>
+          <w:p>
+            <w:r>
+              <w:t>[ACE;SRS;10]</w:t>
+            </w:r>
+          </w:p>
+        </w:tc>
+      </w:tr>
+      <w:tr>
+        <w:tc>
+          <w:tcPr>
+            <w:tcW w:type="dxa" w:w="4320"/>
+          </w:tcPr>
+          <w:p>
+            <w:r>
+              <w:t xml:space="preserve">PMP;SDS;70 </w:t>
+            </w:r>
+          </w:p>
+        </w:tc>
+        <w:tc>
+          <w:tcPr>
+            <w:tcW w:type="dxa" w:w="4320"/>
+          </w:tcPr>
+          <w:p>
+            <w:r>
+              <w:t>[ACE;SRS;100]</w:t>
+            </w:r>
+          </w:p>
+        </w:tc>
+      </w:tr>
+    </w:tbl>
+    <w:p>
+      <w:r>
+        <w:rPr>
+          <w:b/>
+        </w:rPr>
+        <w:br/>
+        <w:t>Document Name: SRS_ACE_Pump_X01</w:t>
+        <w:br/>
+      </w:r>
+    </w:p>
+    <w:tbl>
+      <w:tblPr>
+        <w:tblStyle w:val="ColorfulList"/>
+        <w:tblW w:type="auto" w:w="0"/>
+        <w:tblLook w:firstColumn="1" w:firstRow="1" w:lastColumn="0" w:lastRow="0" w:noHBand="0" w:noVBand="1" w:val="04A0"/>
+      </w:tblPr>
+      <w:tblGrid>
+        <w:gridCol w:w="4320"/>
+        <w:gridCol w:w="4320"/>
+      </w:tblGrid>
+      <w:tr>
+        <w:tc>
+          <w:tcPr>
+            <w:tcW w:type="dxa" w:w="4320"/>
+          </w:tcPr>
+          <w:p>
+            <w:r>
+              <w:t>Front Tag</w:t>
+            </w:r>
+          </w:p>
+        </w:tc>
+        <w:tc>
+          <w:tcPr>
+            <w:tcW w:type="dxa" w:w="4320"/>
+          </w:tcPr>
+          <w:p>
+            <w:r>
+              <w:t>Back Tag/tags</w:t>
+            </w:r>
+          </w:p>
+        </w:tc>
+      </w:tr>
+      <w:tr>
+        <w:tc>
+          <w:tcPr>
+            <w:tcW w:type="dxa" w:w="4320"/>
+          </w:tcPr>
+          <w:p>
+            <w:r>
+              <w:t xml:space="preserve">AE;SRS;1 </w:t>
+            </w:r>
+          </w:p>
+        </w:tc>
+        <w:tc>
+          <w:tcPr>
+            <w:tcW w:type="dxa" w:w="4320"/>
+          </w:tcPr>
+          <w:p>
+            <w:r>
+              <w:t xml:space="preserve"> [PMP;PRS;1] [UMP;TBV;1]</w:t>
+            </w:r>
+          </w:p>
+        </w:tc>
+      </w:tr>
+      <w:tr>
+        <w:tc>
+          <w:tcPr>
+            <w:tcW w:type="dxa" w:w="4320"/>
+          </w:tcPr>
+          <w:p>
+            <w:r>
+              <w:t xml:space="preserve">CE;SRS;2 </w:t>
+            </w:r>
+          </w:p>
+        </w:tc>
+        <w:tc>
+          <w:tcPr>
+            <w:tcW w:type="dxa" w:w="4320"/>
+          </w:tcPr>
+          <w:p>
+            <w:r>
+              <w:t xml:space="preserve"> [PMP;PRS;1]</w:t>
+            </w:r>
+          </w:p>
+        </w:tc>
+      </w:tr>
+      <w:tr>
+        <w:tc>
+          <w:tcPr>
+            <w:tcW w:type="dxa" w:w="4320"/>
+          </w:tcPr>
+          <w:p>
+            <w:r>
+              <w:t xml:space="preserve">ACE;SRS;5 </w:t>
+            </w:r>
+          </w:p>
+        </w:tc>
+        <w:tc>
+          <w:tcPr>
+            <w:tcW w:type="dxa" w:w="4320"/>
+          </w:tcPr>
+          <w:p>
+            <w:r>
+              <w:t xml:space="preserve"> [PUMP;PRS;5]</w:t>
+            </w:r>
+          </w:p>
+        </w:tc>
+      </w:tr>
+      <w:tr>
+        <w:tc>
+          <w:tcPr>
+            <w:tcW w:type="dxa" w:w="4320"/>
+          </w:tcPr>
+          <w:p>
+            <w:r>
+              <w:t xml:space="preserve">ACE;SRS;6 </w:t>
+            </w:r>
+          </w:p>
+        </w:tc>
+        <w:tc>
+          <w:tcPr>
+            <w:tcW w:type="dxa" w:w="4320"/>
+          </w:tcPr>
+          <w:p>
+            <w:r>
+              <w:t xml:space="preserve"> [PUM;RS;6]</w:t>
+            </w:r>
+          </w:p>
+        </w:tc>
+      </w:tr>
+      <w:tr>
+        <w:tc>
+          <w:tcPr>
+            <w:tcW w:type="dxa" w:w="4320"/>
+          </w:tcPr>
+          <w:p>
+            <w:r>
+              <w:t xml:space="preserve">ACE;RS;10 </w:t>
+            </w:r>
+          </w:p>
+        </w:tc>
+        <w:tc>
+          <w:tcPr>
+            <w:tcW w:type="dxa" w:w="4320"/>
+          </w:tcPr>
+          <w:p>
+            <w:r>
+              <w:t xml:space="preserve"> [PUMP;PR;10]</w:t>
+            </w:r>
+          </w:p>
+        </w:tc>
+      </w:tr>
+      <w:tr>
+        <w:tc>
+          <w:tcPr>
+            <w:tcW w:type="dxa" w:w="4320"/>
+          </w:tcPr>
+          <w:p>
+            <w:r>
+              <w:t xml:space="preserve">AC;SRS;100 </w:t>
+            </w:r>
+          </w:p>
+        </w:tc>
+        <w:tc>
+          <w:tcPr>
+            <w:tcW w:type="dxa" w:w="4320"/>
+          </w:tcPr>
+          <w:p>
+            <w:r>
+              <w:t>[PUMP;PRS;105]</w:t>
+            </w:r>
+          </w:p>
+        </w:tc>
+      </w:tr>
+    </w:tbl>
+    <w:p>
+      <w:r>
+        <w:rPr>
+          <w:b/>
+        </w:rPr>
+        <w:br/>
+        <w:t>Document Name: SRS_BolusCalc_Pump_X04</w:t>
+        <w:br/>
+      </w:r>
+    </w:p>
+    <w:tbl>
+      <w:tblPr>
+        <w:tblStyle w:val="ColorfulList"/>
+        <w:tblW w:type="auto" w:w="0"/>
+        <w:tblLook w:firstColumn="1" w:firstRow="1" w:lastColumn="0" w:lastRow="0" w:noHBand="0" w:noVBand="1" w:val="04A0"/>
+      </w:tblPr>
+      <w:tblGrid>
+        <w:gridCol w:w="4320"/>
+        <w:gridCol w:w="4320"/>
+      </w:tblGrid>
+      <w:tr>
+        <w:tc>
+          <w:tcPr>
+            <w:tcW w:type="dxa" w:w="4320"/>
+          </w:tcPr>
+          <w:p>
+            <w:r>
+              <w:t>Front Tag</w:t>
+            </w:r>
+          </w:p>
+        </w:tc>
+        <w:tc>
+          <w:tcPr>
+            <w:tcW w:type="dxa" w:w="4320"/>
+          </w:tcPr>
+          <w:p>
+            <w:r>
+              <w:t>Back Tag/tags</w:t>
+            </w:r>
+          </w:p>
+        </w:tc>
+      </w:tr>
+      <w:tr>
+        <w:tc>
+          <w:tcPr>
+            <w:tcW w:type="dxa" w:w="4320"/>
+          </w:tcPr>
+          <w:p>
+            <w:r>
+              <w:t xml:space="preserve">BOLUS;SRS;1 </w:t>
+            </w:r>
+          </w:p>
+        </w:tc>
+        <w:tc>
+          <w:tcPr>
+            <w:tcW w:type="dxa" w:w="4320"/>
+          </w:tcPr>
+          <w:p>
+            <w:r>
+              <w:t>[PUMP;PRS;1]</w:t>
+            </w:r>
+          </w:p>
+        </w:tc>
+      </w:tr>
+      <w:tr>
+        <w:tc>
+          <w:tcPr>
+            <w:tcW w:type="dxa" w:w="4320"/>
+          </w:tcPr>
+          <w:p>
+            <w:r>
+              <w:t xml:space="preserve">BOLUS;SRS;2 </w:t>
+            </w:r>
+          </w:p>
+        </w:tc>
+        <w:tc>
+          <w:tcPr>
+            <w:tcW w:type="dxa" w:w="4320"/>
+          </w:tcPr>
+          <w:p>
+            <w:r>
+              <w:t xml:space="preserve"> [PUMP;PRS;1]</w:t>
+            </w:r>
+          </w:p>
+        </w:tc>
+      </w:tr>
+      <w:tr>
+        <w:tc>
+          <w:tcPr>
+            <w:tcW w:type="dxa" w:w="4320"/>
+          </w:tcPr>
+          <w:p>
+            <w:r>
+              <w:t xml:space="preserve">BOLUS;SRS;5 </w:t>
+            </w:r>
+          </w:p>
+        </w:tc>
+        <w:tc>
+          <w:tcPr>
+            <w:tcW w:type="dxa" w:w="4320"/>
+          </w:tcPr>
+          <w:p>
+            <w:r>
+              <w:t xml:space="preserve"> [PUMP;PRS;1] [PUMP;PRS;5]</w:t>
+            </w:r>
+          </w:p>
+        </w:tc>
+      </w:tr>
+      <w:tr>
+        <w:tc>
+          <w:tcPr>
+            <w:tcW w:type="dxa" w:w="4320"/>
+          </w:tcPr>
+          <w:p>
+            <w:r>
+              <w:t xml:space="preserve">BOLUS;SRS;6 </w:t>
+            </w:r>
+          </w:p>
+        </w:tc>
+        <w:tc>
+          <w:tcPr>
+            <w:tcW w:type="dxa" w:w="4320"/>
+          </w:tcPr>
+          <w:p>
+            <w:r>
+              <w:t xml:space="preserve"> [PUMP;PRS;1] [PUMP;PRS;3]</w:t>
+            </w:r>
+          </w:p>
+        </w:tc>
+      </w:tr>
+      <w:tr>
+        <w:tc>
+          <w:tcPr>
+            <w:tcW w:type="dxa" w:w="4320"/>
+          </w:tcPr>
+          <w:p>
+            <w:r>
+              <w:t xml:space="preserve">BOLUS;SRS;8 </w:t>
+            </w:r>
+          </w:p>
+        </w:tc>
+        <w:tc>
+          <w:tcPr>
+            <w:tcW w:type="dxa" w:w="4320"/>
+          </w:tcPr>
+          <w:p>
+            <w:r>
+              <w:t xml:space="preserve"> [PUMP;PRS;1]</w:t>
+            </w:r>
+          </w:p>
+        </w:tc>
+      </w:tr>
+      <w:tr>
+        <w:tc>
+          <w:tcPr>
+            <w:tcW w:type="dxa" w:w="4320"/>
+          </w:tcPr>
+          <w:p>
+            <w:r>
+              <w:t xml:space="preserve">BOLUS;SRS;12 </w:t>
+            </w:r>
+          </w:p>
+        </w:tc>
+        <w:tc>
+          <w:tcPr>
+            <w:tcW w:type="dxa" w:w="4320"/>
+          </w:tcPr>
+          <w:p>
+            <w:r>
+              <w:t xml:space="preserve"> [PUMP;PRS:1] [PUMP;PRS;8]</w:t>
+            </w:r>
+          </w:p>
+        </w:tc>
+      </w:tr>
+    </w:tbl>
+    <w:p>
+      <w:r>
+        <w:rPr>
+          <w:b/>
+        </w:rPr>
+        <w:br/>
+        <w:t>Document Name: SRS_DosingAlgorithm_X03</w:t>
+        <w:br/>
+      </w:r>
+    </w:p>
+    <w:tbl>
+      <w:tblPr>
+        <w:tblStyle w:val="ColorfulList"/>
+        <w:tblW w:type="auto" w:w="0"/>
+        <w:tblLook w:firstColumn="1" w:firstRow="1" w:lastColumn="0" w:lastRow="0" w:noHBand="0" w:noVBand="1" w:val="04A0"/>
+      </w:tblPr>
+      <w:tblGrid>
+        <w:gridCol w:w="4320"/>
+        <w:gridCol w:w="4320"/>
+      </w:tblGrid>
+      <w:tr>
+        <w:tc>
+          <w:tcPr>
+            <w:tcW w:type="dxa" w:w="4320"/>
+          </w:tcPr>
+          <w:p>
+            <w:r>
+              <w:t>Front Tag</w:t>
+            </w:r>
+          </w:p>
+        </w:tc>
+        <w:tc>
+          <w:tcPr>
+            <w:tcW w:type="dxa" w:w="4320"/>
+          </w:tcPr>
+          <w:p>
+            <w:r>
+              <w:t>Back Tag/tags</w:t>
+            </w:r>
+          </w:p>
+        </w:tc>
+      </w:tr>
+      <w:tr>
+        <w:tc>
+          <w:tcPr>
+            <w:tcW w:type="dxa" w:w="4320"/>
+          </w:tcPr>
+          <w:p>
+            <w:r>
+              <w:t xml:space="preserve">AID;SRS;1 </w:t>
+            </w:r>
+          </w:p>
+        </w:tc>
+        <w:tc>
+          <w:tcPr>
+            <w:tcW w:type="dxa" w:w="4320"/>
+          </w:tcPr>
+          <w:p>
+            <w:r>
+              <w:t>[PUMP;PRS;4000] [PUMP;DER;2]</w:t>
+            </w:r>
+          </w:p>
+        </w:tc>
+      </w:tr>
+      <w:tr>
+        <w:tc>
+          <w:tcPr>
+            <w:tcW w:type="dxa" w:w="4320"/>
+          </w:tcPr>
+          <w:p>
+            <w:r>
+              <w:t xml:space="preserve">AID;SRS;2 </w:t>
+            </w:r>
+          </w:p>
+        </w:tc>
+        <w:tc>
+          <w:tcPr>
+            <w:tcW w:type="dxa" w:w="4320"/>
+          </w:tcPr>
+          <w:p>
+            <w:r>
+              <w:t>[PUMP;PRS;4000] [PUMP;DER;2]</w:t>
+            </w:r>
+          </w:p>
+        </w:tc>
+      </w:tr>
+      <w:tr>
+        <w:tc>
+          <w:tcPr>
+            <w:tcW w:type="dxa" w:w="4320"/>
+          </w:tcPr>
+          <w:p>
+            <w:r>
+              <w:t xml:space="preserve">AID;SRS;10 </w:t>
+            </w:r>
+          </w:p>
+        </w:tc>
+        <w:tc>
+          <w:tcPr>
+            <w:tcW w:type="dxa" w:w="4320"/>
+          </w:tcPr>
+          <w:p>
+            <w:r>
+              <w:t>[PUMP;PRS;4000] [PUMP;DER;2]</w:t>
+            </w:r>
+          </w:p>
+        </w:tc>
+      </w:tr>
+      <w:tr>
+        <w:tc>
+          <w:tcPr>
+            <w:tcW w:type="dxa" w:w="4320"/>
+          </w:tcPr>
+          <w:p>
+            <w:r>
+              <w:t xml:space="preserve">AID;SRS;12 </w:t>
+            </w:r>
+          </w:p>
+        </w:tc>
+        <w:tc>
+          <w:tcPr>
+            <w:tcW w:type="dxa" w:w="4320"/>
+          </w:tcPr>
+          <w:p>
+            <w:r>
+              <w:t>[PUMP;PRS;4000] [PUMP;DER;2]</w:t>
+            </w:r>
+          </w:p>
+        </w:tc>
+      </w:tr>
+      <w:tr>
+        <w:tc>
+          <w:tcPr>
+            <w:tcW w:type="dxa" w:w="4320"/>
+          </w:tcPr>
+          <w:p>
+            <w:r>
+              <w:t xml:space="preserve">AID;SRS;20 </w:t>
+            </w:r>
+          </w:p>
+        </w:tc>
+        <w:tc>
+          <w:tcPr>
+            <w:tcW w:type="dxa" w:w="4320"/>
+          </w:tcPr>
+          <w:p>
+            <w:r>
+              <w:t xml:space="preserve"> [PUMP;PRS;4000] [PUMP;DER;2]</w:t>
             </w:r>
           </w:p>
         </w:tc>

</xml_diff>